<commit_message>
Entscheiden, Anforderungen und Testfälle
</commit_message>
<xml_diff>
--- a/Dokumentation_1304.docx
+++ b/Dokumentation_1304.docx
@@ -72,7 +72,17 @@
           <w:szCs w:val="24"/>
           <w:lang w:val="de-CH"/>
         </w:rPr>
-        <w:t xml:space="preserve"> / Nachname</w:t>
+        <w:t xml:space="preserve"> / </w:t>
+      </w:r>
+      <w:r>
+        <w:rPr>
+          <w:rFonts w:ascii="Latin Modern Roman 9" w:hAnsi="Latin Modern Roman 9" w:cstheme="minorHAnsi"/>
+          <w:color w:val="9BBB59" w:themeColor="accent3"/>
+          <w:sz w:val="24"/>
+          <w:szCs w:val="24"/>
+          <w:lang w:val="de-CH"/>
+        </w:rPr>
+        <w:t>Herrmann, Dal Corso, Hartmann</w:t>
       </w:r>
       <w:r>
         <w:rPr>
@@ -502,47 +512,31 @@
                 <w:szCs w:val="24"/>
                 <w:lang w:val="de-CH"/>
               </w:rPr>
-              <w:t>0.03</w:t>
-            </w:r>
-          </w:p>
-        </w:tc>
-        <w:tc>
-          <w:tcPr>
-            <w:tcW w:w="4013" w:type="dxa"/>
-          </w:tcPr>
-          <w:p>
-            <w:pPr>
-              <w:jc w:val="center"/>
+              <w:t>0.0</w:t>
+            </w:r>
+            <w:r>
               <w:rPr>
                 <w:rFonts w:ascii="Latin Modern Roman 9" w:hAnsi="Latin Modern Roman 9" w:cstheme="minorHAnsi"/>
                 <w:sz w:val="24"/>
                 <w:szCs w:val="24"/>
                 <w:lang w:val="de-CH"/>
               </w:rPr>
-            </w:pPr>
-          </w:p>
-        </w:tc>
-        <w:tc>
-          <w:tcPr>
-            <w:tcW w:w="2231" w:type="dxa"/>
-          </w:tcPr>
-          <w:p>
-            <w:pPr>
-              <w:jc w:val="center"/>
+              <w:t>.</w:t>
+            </w:r>
+            <w:r>
               <w:rPr>
                 <w:rFonts w:ascii="Latin Modern Roman 9" w:hAnsi="Latin Modern Roman 9" w:cstheme="minorHAnsi"/>
                 <w:sz w:val="24"/>
                 <w:szCs w:val="24"/>
                 <w:lang w:val="de-CH"/>
               </w:rPr>
-            </w:pPr>
-          </w:p>
-        </w:tc>
-      </w:tr>
-      <w:tr>
-        <w:tc>
-          <w:tcPr>
-            <w:tcW w:w="1682" w:type="dxa"/>
+              <w:t>3</w:t>
+            </w:r>
+          </w:p>
+        </w:tc>
+        <w:tc>
+          <w:tcPr>
+            <w:tcW w:w="4013" w:type="dxa"/>
           </w:tcPr>
           <w:p>
             <w:pPr>
@@ -561,13 +555,13 @@
                 <w:szCs w:val="24"/>
                 <w:lang w:val="de-CH"/>
               </w:rPr>
-              <w:t>08.03.2023</w:t>
-            </w:r>
-          </w:p>
-        </w:tc>
-        <w:tc>
-          <w:tcPr>
-            <w:tcW w:w="1090" w:type="dxa"/>
+              <w:t>Realisierungsschritte nachgeführt</w:t>
+            </w:r>
+          </w:p>
+        </w:tc>
+        <w:tc>
+          <w:tcPr>
+            <w:tcW w:w="2231" w:type="dxa"/>
           </w:tcPr>
           <w:p>
             <w:pPr>
@@ -586,13 +580,15 @@
                 <w:szCs w:val="24"/>
                 <w:lang w:val="de-CH"/>
               </w:rPr>
-              <w:t>0.04</w:t>
-            </w:r>
-          </w:p>
-        </w:tc>
-        <w:tc>
-          <w:tcPr>
-            <w:tcW w:w="4013" w:type="dxa"/>
+              <w:t>Hartmann</w:t>
+            </w:r>
+          </w:p>
+        </w:tc>
+      </w:tr>
+      <w:tr>
+        <w:tc>
+          <w:tcPr>
+            <w:tcW w:w="1682" w:type="dxa"/>
           </w:tcPr>
           <w:p>
             <w:pPr>
@@ -604,29 +600,20 @@
                 <w:lang w:val="de-CH"/>
               </w:rPr>
             </w:pPr>
-          </w:p>
-        </w:tc>
-        <w:tc>
-          <w:tcPr>
-            <w:tcW w:w="2231" w:type="dxa"/>
-          </w:tcPr>
-          <w:p>
-            <w:pPr>
-              <w:jc w:val="center"/>
+            <w:r>
               <w:rPr>
                 <w:rFonts w:ascii="Latin Modern Roman 9" w:hAnsi="Latin Modern Roman 9" w:cstheme="minorHAnsi"/>
                 <w:sz w:val="24"/>
                 <w:szCs w:val="24"/>
                 <w:lang w:val="de-CH"/>
               </w:rPr>
-            </w:pPr>
-          </w:p>
-        </w:tc>
-      </w:tr>
-      <w:tr>
-        <w:tc>
-          <w:tcPr>
-            <w:tcW w:w="1682" w:type="dxa"/>
+              <w:t>08.03.2023</w:t>
+            </w:r>
+          </w:p>
+        </w:tc>
+        <w:tc>
+          <w:tcPr>
+            <w:tcW w:w="1090" w:type="dxa"/>
           </w:tcPr>
           <w:p>
             <w:pPr>
@@ -645,24 +632,17 @@
                 <w:szCs w:val="24"/>
                 <w:lang w:val="de-CH"/>
               </w:rPr>
-              <w:t>15.03.2023</w:t>
-            </w:r>
-          </w:p>
-        </w:tc>
-        <w:tc>
-          <w:tcPr>
-            <w:tcW w:w="1090" w:type="dxa"/>
-          </w:tcPr>
-          <w:p>
-            <w:pPr>
-              <w:jc w:val="center"/>
+              <w:t>0.0</w:t>
+            </w:r>
+            <w:r>
               <w:rPr>
                 <w:rFonts w:ascii="Latin Modern Roman 9" w:hAnsi="Latin Modern Roman 9" w:cstheme="minorHAnsi"/>
                 <w:sz w:val="24"/>
                 <w:szCs w:val="24"/>
                 <w:lang w:val="de-CH"/>
               </w:rPr>
-            </w:pPr>
+              <w:t>.</w:t>
+            </w:r>
             <w:r>
               <w:rPr>
                 <w:rFonts w:ascii="Latin Modern Roman 9" w:hAnsi="Latin Modern Roman 9" w:cstheme="minorHAnsi"/>
@@ -670,7 +650,154 @@
                 <w:szCs w:val="24"/>
                 <w:lang w:val="de-CH"/>
               </w:rPr>
-              <w:t>0.05</w:t>
+              <w:t>4</w:t>
+            </w:r>
+          </w:p>
+        </w:tc>
+        <w:tc>
+          <w:tcPr>
+            <w:tcW w:w="4013" w:type="dxa"/>
+          </w:tcPr>
+          <w:p>
+            <w:pPr>
+              <w:jc w:val="center"/>
+              <w:rPr>
+                <w:rFonts w:ascii="Latin Modern Roman 9" w:hAnsi="Latin Modern Roman 9" w:cstheme="minorHAnsi"/>
+                <w:sz w:val="24"/>
+                <w:szCs w:val="24"/>
+                <w:lang w:val="de-CH"/>
+              </w:rPr>
+            </w:pPr>
+            <w:r>
+              <w:rPr>
+                <w:rFonts w:ascii="Latin Modern Roman 9" w:hAnsi="Latin Modern Roman 9" w:cstheme="minorHAnsi"/>
+                <w:sz w:val="24"/>
+                <w:szCs w:val="24"/>
+                <w:lang w:val="de-CH"/>
+              </w:rPr>
+              <w:t>Eine Entscheidung hinzugefügt</w:t>
+            </w:r>
+            <w:r>
+              <w:rPr>
+                <w:rFonts w:ascii="Latin Modern Roman 9" w:hAnsi="Latin Modern Roman 9" w:cstheme="minorHAnsi"/>
+                <w:sz w:val="24"/>
+                <w:szCs w:val="24"/>
+                <w:lang w:val="de-CH"/>
+              </w:rPr>
+              <w:t>, Testfälle für Anforderungen</w:t>
+            </w:r>
+            <w:r>
+              <w:rPr>
+                <w:rFonts w:ascii="Latin Modern Roman 9" w:hAnsi="Latin Modern Roman 9" w:cstheme="minorHAnsi"/>
+                <w:sz w:val="24"/>
+                <w:szCs w:val="24"/>
+                <w:lang w:val="de-CH"/>
+              </w:rPr>
+              <w:t>,</w:t>
+            </w:r>
+            <w:r>
+              <w:rPr>
+                <w:rFonts w:ascii="Latin Modern Roman 9" w:hAnsi="Latin Modern Roman 9" w:cstheme="minorHAnsi"/>
+                <w:sz w:val="24"/>
+                <w:szCs w:val="24"/>
+                <w:lang w:val="de-CH"/>
+              </w:rPr>
+              <w:t xml:space="preserve"> Quellen</w:t>
+            </w:r>
+          </w:p>
+        </w:tc>
+        <w:tc>
+          <w:tcPr>
+            <w:tcW w:w="2231" w:type="dxa"/>
+          </w:tcPr>
+          <w:p>
+            <w:pPr>
+              <w:jc w:val="center"/>
+              <w:rPr>
+                <w:rFonts w:ascii="Latin Modern Roman 9" w:hAnsi="Latin Modern Roman 9" w:cstheme="minorHAnsi"/>
+                <w:sz w:val="24"/>
+                <w:szCs w:val="24"/>
+                <w:lang w:val="de-CH"/>
+              </w:rPr>
+            </w:pPr>
+            <w:r>
+              <w:rPr>
+                <w:rFonts w:ascii="Latin Modern Roman 9" w:hAnsi="Latin Modern Roman 9" w:cstheme="minorHAnsi"/>
+                <w:sz w:val="24"/>
+                <w:szCs w:val="24"/>
+                <w:lang w:val="de-CH"/>
+              </w:rPr>
+              <w:t>Hartmann</w:t>
+            </w:r>
+          </w:p>
+        </w:tc>
+      </w:tr>
+      <w:tr>
+        <w:tc>
+          <w:tcPr>
+            <w:tcW w:w="1682" w:type="dxa"/>
+          </w:tcPr>
+          <w:p>
+            <w:pPr>
+              <w:jc w:val="center"/>
+              <w:rPr>
+                <w:rFonts w:ascii="Latin Modern Roman 9" w:hAnsi="Latin Modern Roman 9" w:cstheme="minorHAnsi"/>
+                <w:sz w:val="24"/>
+                <w:szCs w:val="24"/>
+                <w:lang w:val="de-CH"/>
+              </w:rPr>
+            </w:pPr>
+            <w:r>
+              <w:rPr>
+                <w:rFonts w:ascii="Latin Modern Roman 9" w:hAnsi="Latin Modern Roman 9" w:cstheme="minorHAnsi"/>
+                <w:sz w:val="24"/>
+                <w:szCs w:val="24"/>
+                <w:lang w:val="de-CH"/>
+              </w:rPr>
+              <w:t>15.03.2023</w:t>
+            </w:r>
+          </w:p>
+        </w:tc>
+        <w:tc>
+          <w:tcPr>
+            <w:tcW w:w="1090" w:type="dxa"/>
+          </w:tcPr>
+          <w:p>
+            <w:pPr>
+              <w:jc w:val="center"/>
+              <w:rPr>
+                <w:rFonts w:ascii="Latin Modern Roman 9" w:hAnsi="Latin Modern Roman 9" w:cstheme="minorHAnsi"/>
+                <w:sz w:val="24"/>
+                <w:szCs w:val="24"/>
+                <w:lang w:val="de-CH"/>
+              </w:rPr>
+            </w:pPr>
+            <w:r>
+              <w:rPr>
+                <w:rFonts w:ascii="Latin Modern Roman 9" w:hAnsi="Latin Modern Roman 9" w:cstheme="minorHAnsi"/>
+                <w:sz w:val="24"/>
+                <w:szCs w:val="24"/>
+                <w:lang w:val="de-CH"/>
+              </w:rPr>
+              <w:t>0.0</w:t>
+            </w:r>
+            <w:r>
+              <w:rPr>
+                <w:rFonts w:ascii="Latin Modern Roman 9" w:hAnsi="Latin Modern Roman 9" w:cstheme="minorHAnsi"/>
+                <w:sz w:val="24"/>
+                <w:szCs w:val="24"/>
+                <w:lang w:val="de-CH"/>
+              </w:rPr>
+              <w:t>.</w:t>
+            </w:r>
+            <w:r>
+              <w:rPr>
+                <w:rFonts w:ascii="Latin Modern Roman 9" w:hAnsi="Latin Modern Roman 9" w:cstheme="minorHAnsi"/>
+                <w:sz w:val="24"/>
+                <w:szCs w:val="24"/>
+                <w:lang w:val="de-CH"/>
+              </w:rPr>
+              <w:t>5</w:t>
             </w:r>
           </w:p>
         </w:tc>
@@ -852,23 +979,7 @@
           <w:rFonts w:ascii="Latin Modern Roman 9" w:hAnsi="Latin Modern Roman 9"/>
           <w:lang w:val="de-CH"/>
         </w:rPr>
-        <w:t xml:space="preserve">Wie erstellen eine Datenbank, die Links von anderen Webseiten abgespeichert </w:t>
-      </w:r>
-      <w:proofErr w:type="gramStart"/>
-      <w:r>
-        <w:rPr>
-          <w:rFonts w:ascii="Latin Modern Roman 9" w:hAnsi="Latin Modern Roman 9"/>
-          <w:lang w:val="de-CH"/>
-        </w:rPr>
-        <w:t>sind  und</w:t>
-      </w:r>
-      <w:proofErr w:type="gramEnd"/>
-      <w:r>
-        <w:rPr>
-          <w:rFonts w:ascii="Latin Modern Roman 9" w:hAnsi="Latin Modern Roman 9"/>
-          <w:lang w:val="de-CH"/>
-        </w:rPr>
-        <w:t xml:space="preserve"> welche Links funktionieren und nicht und das wird angezeigt.</w:t>
+        <w:t>Wie erstellen eine Datenbank, die Links von anderen Webseiten abgespeichert sind  und welche Links funktionieren und nicht und das wird angezeigt.</w:t>
       </w:r>
     </w:p>
     <w:p>
@@ -892,13 +1003,10 @@
           <w:lang w:val="de-CH"/>
         </w:rPr>
       </w:pPr>
-      <w:hyperlink r:id="rId6" w:tgtFrame="_blank" w:tooltip="https://www.mongodb.com/languages/mongodb-with-nodejs" w:history="1">
+      <w:hyperlink r:id="rId6" w:history="1">
         <w:r>
           <w:rPr>
             <w:rStyle w:val="Hyperlink"/>
-            <w:rFonts w:ascii="Noto Sans" w:hAnsi="Noto Sans" w:cs="Noto Sans"/>
-            <w:bdr w:val="none" w:sz="0" w:space="0" w:color="auto" w:frame="1"/>
-            <w:shd w:val="clear" w:color="auto" w:fill="36393F"/>
             <w:lang w:val="de-CH"/>
           </w:rPr>
           <w:t>https://www.mongodb.com/languages/mongodb-with-nodejs</w:t>
@@ -911,13 +1019,10 @@
           <w:lang w:val="de-CH"/>
         </w:rPr>
       </w:pPr>
-      <w:hyperlink r:id="rId7" w:tgtFrame="_blank" w:tooltip="https://stackoverflow.com/questions/34975998/what-is-the-best-way-to-find-string-inside-array-in-node-js" w:history="1">
+      <w:hyperlink r:id="rId7" w:history="1">
         <w:r>
           <w:rPr>
             <w:rStyle w:val="Hyperlink"/>
-            <w:rFonts w:ascii="Noto Sans" w:hAnsi="Noto Sans" w:cs="Noto Sans"/>
-            <w:bdr w:val="none" w:sz="0" w:space="0" w:color="auto" w:frame="1"/>
-            <w:shd w:val="clear" w:color="auto" w:fill="36393F"/>
             <w:lang w:val="de-CH"/>
           </w:rPr>
           <w:t>https://stackoverflow.com/questions/34975998/what-is-the-best-way-to-find-string-inside-array-in-node-js</w:t>
@@ -930,13 +1035,10 @@
           <w:lang w:val="de-CH"/>
         </w:rPr>
       </w:pPr>
-      <w:hyperlink r:id="rId8" w:tgtFrame="_blank" w:tooltip="https://www.mongodb.com/basics/create-database" w:history="1">
+      <w:hyperlink r:id="rId8" w:history="1">
         <w:r>
           <w:rPr>
             <w:rStyle w:val="Hyperlink"/>
-            <w:rFonts w:ascii="Noto Sans" w:hAnsi="Noto Sans" w:cs="Noto Sans"/>
-            <w:bdr w:val="none" w:sz="0" w:space="0" w:color="auto" w:frame="1"/>
-            <w:shd w:val="clear" w:color="auto" w:fill="36393F"/>
             <w:lang w:val="de-CH"/>
           </w:rPr>
           <w:t>https://www.mongodb.com/basics/create-database</w:t>
@@ -949,13 +1051,10 @@
           <w:lang w:val="de-CH"/>
         </w:rPr>
       </w:pPr>
-      <w:hyperlink r:id="rId9" w:tgtFrame="_blank" w:tooltip="https://code.visualstudio.com/docs/azure/mongodb" w:history="1">
+      <w:hyperlink r:id="rId9" w:history="1">
         <w:r>
           <w:rPr>
             <w:rStyle w:val="Hyperlink"/>
-            <w:rFonts w:ascii="Noto Sans" w:hAnsi="Noto Sans" w:cs="Noto Sans"/>
-            <w:bdr w:val="none" w:sz="0" w:space="0" w:color="auto" w:frame="1"/>
-            <w:shd w:val="clear" w:color="auto" w:fill="36393F"/>
             <w:lang w:val="de-CH"/>
           </w:rPr>
           <w:t>https://code.visualstudio.com/docs/azure/mongodb</w:t>
@@ -968,13 +1067,10 @@
           <w:lang w:val="de-CH"/>
         </w:rPr>
       </w:pPr>
-      <w:hyperlink r:id="rId10" w:tgtFrame="_blank" w:tooltip="https://stackoverflow.com/questions/4737130/how-to-ping-from-a-node-js-app" w:history="1">
+      <w:hyperlink r:id="rId10" w:history="1">
         <w:r>
           <w:rPr>
             <w:rStyle w:val="Hyperlink"/>
-            <w:rFonts w:ascii="Noto Sans" w:hAnsi="Noto Sans" w:cs="Noto Sans"/>
-            <w:bdr w:val="none" w:sz="0" w:space="0" w:color="auto" w:frame="1"/>
-            <w:shd w:val="clear" w:color="auto" w:fill="36393F"/>
             <w:lang w:val="de-CH"/>
           </w:rPr>
           <w:t>https://stackoverflow.com/questions/4737130/how-to-ping-from-a-node-js-app</w:t>
@@ -984,22 +1080,221 @@
     <w:p>
       <w:pPr>
         <w:rPr>
-          <w:rFonts w:ascii="Latin Modern Roman 9" w:hAnsi="Latin Modern Roman 9"/>
+          <w:rStyle w:val="Hyperlink"/>
+          <w:color w:val="auto"/>
+          <w:u w:val="none"/>
           <w:lang w:val="de-CH"/>
         </w:rPr>
       </w:pPr>
-      <w:hyperlink r:id="rId11" w:tgtFrame="_blank" w:tooltip="https://stackoverflow.com/questions/4737130/how-to-ping-from-a-node-js-app" w:history="1">
+      <w:hyperlink r:id="rId11" w:history="1">
         <w:r>
           <w:rPr>
             <w:rStyle w:val="Hyperlink"/>
-            <w:rFonts w:ascii="Noto Sans" w:hAnsi="Noto Sans" w:cs="Noto Sans"/>
-            <w:bdr w:val="none" w:sz="0" w:space="0" w:color="auto" w:frame="1"/>
-            <w:shd w:val="clear" w:color="auto" w:fill="36393F"/>
             <w:lang w:val="de-CH"/>
           </w:rPr>
-          <w:t>https://stackoverflow.com/questions/4737130/how-to-ping-from-a-node-js-app</w:t>
+          <w:t>https://www.mongodb.com/docs/manual/core/text-search-operators/#std-label-text-search-operators-on-premises</w:t>
         </w:r>
       </w:hyperlink>
+    </w:p>
+    <w:p>
+      <w:pPr>
+        <w:rPr>
+          <w:rStyle w:val="Hyperlink"/>
+          <w:color w:val="auto"/>
+          <w:u w:val="none"/>
+          <w:lang w:val="de-CH"/>
+        </w:rPr>
+      </w:pPr>
+      <w:hyperlink r:id="rId12" w:history="1">
+        <w:r>
+          <w:rPr>
+            <w:rStyle w:val="Hyperlink"/>
+            <w:lang w:val="de-CH"/>
+          </w:rPr>
+          <w:t>https://www.w3schools.com/tags/tag_input.asp</w:t>
+        </w:r>
+      </w:hyperlink>
+    </w:p>
+    <w:p>
+      <w:pPr>
+        <w:rPr>
+          <w:rStyle w:val="Hyperlink"/>
+          <w:color w:val="auto"/>
+          <w:u w:val="none"/>
+          <w:lang w:val="de-CH"/>
+        </w:rPr>
+      </w:pPr>
+      <w:hyperlink r:id="rId13" w:history="1">
+        <w:r>
+          <w:rPr>
+            <w:rStyle w:val="Hyperlink"/>
+            <w:lang w:val="de-CH"/>
+          </w:rPr>
+          <w:t>https://www.freecodecamp.org/news/how-to-use-html-to-open-link-in-new-tab/</w:t>
+        </w:r>
+      </w:hyperlink>
+    </w:p>
+    <w:p>
+      <w:pPr>
+        <w:rPr>
+          <w:rStyle w:val="Hyperlink"/>
+          <w:color w:val="auto"/>
+          <w:u w:val="none"/>
+          <w:lang w:val="de-CH"/>
+        </w:rPr>
+      </w:pPr>
+      <w:hyperlink r:id="rId14" w:history="1">
+        <w:r>
+          <w:rPr>
+            <w:rStyle w:val="Hyperlink"/>
+            <w:lang w:val="de-CH"/>
+          </w:rPr>
+          <w:t>https://www.w3schools.com/Css/css_positioning.asp</w:t>
+        </w:r>
+      </w:hyperlink>
+    </w:p>
+    <w:p>
+      <w:pPr>
+        <w:rPr>
+          <w:rStyle w:val="Hyperlink"/>
+          <w:color w:val="auto"/>
+          <w:u w:val="none"/>
+          <w:lang w:val="de-CH"/>
+        </w:rPr>
+      </w:pPr>
+      <w:hyperlink r:id="rId15" w:history="1">
+        <w:r>
+          <w:rPr>
+            <w:rStyle w:val="Hyperlink"/>
+            <w:lang w:val="de-CH"/>
+          </w:rPr>
+          <w:t>https://www.mongodb.com/developer/languages/javascript/node-connect-mongodb/</w:t>
+        </w:r>
+      </w:hyperlink>
+    </w:p>
+    <w:p>
+      <w:pPr>
+        <w:rPr>
+          <w:rStyle w:val="Hyperlink"/>
+          <w:color w:val="auto"/>
+          <w:u w:val="none"/>
+          <w:lang w:val="de-CH"/>
+        </w:rPr>
+      </w:pPr>
+      <w:hyperlink r:id="rId16" w:history="1">
+        <w:r>
+          <w:rPr>
+            <w:rStyle w:val="Hyperlink"/>
+            <w:lang w:val="de-CH"/>
+          </w:rPr>
+          <w:t>https://www.w3schools.com/jsref/jsref_split.asp</w:t>
+        </w:r>
+      </w:hyperlink>
+    </w:p>
+    <w:p>
+      <w:pPr>
+        <w:rPr>
+          <w:rStyle w:val="Hyperlink"/>
+          <w:color w:val="auto"/>
+          <w:u w:val="none"/>
+          <w:lang w:val="de-CH"/>
+        </w:rPr>
+      </w:pPr>
+      <w:hyperlink r:id="rId17" w:history="1">
+        <w:r>
+          <w:rPr>
+            <w:rStyle w:val="Hyperlink"/>
+            <w:lang w:val="de-CH"/>
+          </w:rPr>
+          <w:t>https://www.mongodb.com/docs/drivers/node/current/usage-examples/deleteOne/</w:t>
+        </w:r>
+      </w:hyperlink>
+    </w:p>
+    <w:p>
+      <w:pPr>
+        <w:rPr>
+          <w:rStyle w:val="Hyperlink"/>
+          <w:color w:val="auto"/>
+          <w:u w:val="none"/>
+          <w:lang w:val="de-CH"/>
+        </w:rPr>
+      </w:pPr>
+      <w:hyperlink r:id="rId18" w:history="1">
+        <w:r>
+          <w:rPr>
+            <w:rStyle w:val="Hyperlink"/>
+            <w:lang w:val="de-CH"/>
+          </w:rPr>
+          <w:t>https://www.mongodb.com/docs/drivers/node/current/fundamentals/crud/write-operations/insert/</w:t>
+        </w:r>
+      </w:hyperlink>
+    </w:p>
+    <w:p>
+      <w:pPr>
+        <w:rPr>
+          <w:rStyle w:val="Hyperlink"/>
+          <w:color w:val="auto"/>
+          <w:u w:val="none"/>
+          <w:lang w:val="de-CH"/>
+        </w:rPr>
+      </w:pPr>
+      <w:hyperlink r:id="rId19" w:history="1">
+        <w:r>
+          <w:rPr>
+            <w:rStyle w:val="Hyperlink"/>
+            <w:lang w:val="de-CH"/>
+          </w:rPr>
+          <w:t>https://stackoverflow.com/questions/4282151/is-it-possible-to-ping-a-server-from-javascript</w:t>
+        </w:r>
+      </w:hyperlink>
+    </w:p>
+    <w:p>
+      <w:pPr>
+        <w:rPr>
+          <w:rStyle w:val="Hyperlink"/>
+          <w:color w:val="auto"/>
+          <w:u w:val="none"/>
+          <w:lang w:val="de-CH"/>
+        </w:rPr>
+      </w:pPr>
+      <w:hyperlink r:id="rId20" w:history="1">
+        <w:r>
+          <w:rPr>
+            <w:rStyle w:val="Hyperlink"/>
+            <w:lang w:val="de-CH"/>
+          </w:rPr>
+          <w:t>https://javascript.info/xmlhttprequest</w:t>
+        </w:r>
+      </w:hyperlink>
+    </w:p>
+    <w:p>
+      <w:pPr>
+        <w:rPr>
+          <w:rStyle w:val="Hyperlink"/>
+          <w:color w:val="auto"/>
+          <w:u w:val="none"/>
+          <w:lang w:val="de-CH"/>
+        </w:rPr>
+      </w:pPr>
+      <w:hyperlink r:id="rId21" w:history="1">
+        <w:r>
+          <w:rPr>
+            <w:rStyle w:val="Hyperlink"/>
+            <w:lang w:val="de-CH"/>
+          </w:rPr>
+          <w:t>https://www.mongodb.com/docs/mongodb-vscode/playground-databases/</w:t>
+        </w:r>
+      </w:hyperlink>
+    </w:p>
+    <w:p>
+      <w:pPr>
+        <w:rPr>
+          <w:rStyle w:val="Hyperlink"/>
+          <w:color w:val="auto"/>
+          <w:u w:val="none"/>
+          <w:lang w:val="de-CH"/>
+        </w:rPr>
+      </w:pPr>
     </w:p>
     <w:p>
       <w:pPr>
@@ -1171,7 +1466,6 @@
                 <w:lang w:val="de-CH"/>
               </w:rPr>
             </w:pPr>
-            <w:proofErr w:type="gramStart"/>
             <w:r>
               <w:rPr>
                 <w:rFonts w:ascii="Latin Modern Roman 9" w:hAnsi="Latin Modern Roman 9"/>
@@ -1179,7 +1473,6 @@
               </w:rPr>
               <w:t>Muss</w:t>
             </w:r>
-            <w:proofErr w:type="gramEnd"/>
           </w:p>
         </w:tc>
         <w:tc>
@@ -1227,6 +1520,13 @@
                 <w:lang w:val="de-CH"/>
               </w:rPr>
               <w:t xml:space="preserve">, ob </w:t>
+            </w:r>
+            <w:r>
+              <w:rPr>
+                <w:rFonts w:ascii="Latin Modern Roman 9" w:hAnsi="Latin Modern Roman 9"/>
+                <w:lang w:val="de-CH"/>
+              </w:rPr>
+              <w:t xml:space="preserve">diese </w:t>
             </w:r>
             <w:r>
               <w:rPr>
@@ -1272,7 +1572,6 @@
                 <w:lang w:val="de-CH"/>
               </w:rPr>
             </w:pPr>
-            <w:proofErr w:type="gramStart"/>
             <w:r>
               <w:rPr>
                 <w:rFonts w:ascii="Latin Modern Roman 9" w:hAnsi="Latin Modern Roman 9"/>
@@ -1280,7 +1579,6 @@
               </w:rPr>
               <w:t>Muss</w:t>
             </w:r>
-            <w:proofErr w:type="gramEnd"/>
           </w:p>
         </w:tc>
         <w:tc>
@@ -1320,7 +1618,14 @@
                 <w:rFonts w:ascii="Latin Modern Roman 9" w:hAnsi="Latin Modern Roman 9"/>
                 <w:lang w:val="de-CH"/>
               </w:rPr>
-              <w:t>Links in die Datenbank hinzufügen</w:t>
+              <w:t>Man kann etwas in die</w:t>
+            </w:r>
+            <w:r>
+              <w:rPr>
+                <w:rFonts w:ascii="Latin Modern Roman 9" w:hAnsi="Latin Modern Roman 9"/>
+                <w:lang w:val="de-CH"/>
+              </w:rPr>
+              <w:t xml:space="preserve"> Datenbank hinzufügen</w:t>
             </w:r>
           </w:p>
         </w:tc>
@@ -1359,7 +1664,6 @@
                 <w:lang w:val="de-CH"/>
               </w:rPr>
             </w:pPr>
-            <w:proofErr w:type="gramStart"/>
             <w:r>
               <w:rPr>
                 <w:rFonts w:ascii="Latin Modern Roman 9" w:hAnsi="Latin Modern Roman 9"/>
@@ -1367,7 +1671,6 @@
               </w:rPr>
               <w:t>Muss</w:t>
             </w:r>
-            <w:proofErr w:type="gramEnd"/>
           </w:p>
         </w:tc>
         <w:tc>
@@ -1407,7 +1710,28 @@
                 <w:rFonts w:ascii="Latin Modern Roman 9" w:hAnsi="Latin Modern Roman 9"/>
                 <w:lang w:val="de-CH"/>
               </w:rPr>
-              <w:t>Links in der Datenbank löschen</w:t>
+              <w:t>Man kann etwas</w:t>
+            </w:r>
+            <w:r>
+              <w:rPr>
+                <w:rFonts w:ascii="Latin Modern Roman 9" w:hAnsi="Latin Modern Roman 9"/>
+                <w:lang w:val="de-CH"/>
+              </w:rPr>
+              <w:t xml:space="preserve"> in </w:t>
+            </w:r>
+            <w:r>
+              <w:rPr>
+                <w:rFonts w:ascii="Latin Modern Roman 9" w:hAnsi="Latin Modern Roman 9"/>
+                <w:lang w:val="de-CH"/>
+              </w:rPr>
+              <w:t>der</w:t>
+            </w:r>
+            <w:r>
+              <w:rPr>
+                <w:rFonts w:ascii="Latin Modern Roman 9" w:hAnsi="Latin Modern Roman 9"/>
+                <w:lang w:val="de-CH"/>
+              </w:rPr>
+              <w:t xml:space="preserve"> Datenbank löschen</w:t>
             </w:r>
           </w:p>
         </w:tc>
@@ -1446,7 +1770,6 @@
                 <w:lang w:val="de-CH"/>
               </w:rPr>
             </w:pPr>
-            <w:proofErr w:type="gramStart"/>
             <w:r>
               <w:rPr>
                 <w:rFonts w:ascii="Latin Modern Roman 9" w:hAnsi="Latin Modern Roman 9"/>
@@ -1454,7 +1777,6 @@
               </w:rPr>
               <w:t>Muss</w:t>
             </w:r>
-            <w:proofErr w:type="gramEnd"/>
           </w:p>
         </w:tc>
         <w:tc>
@@ -1474,14 +1796,7 @@
                 <w:rFonts w:ascii="Latin Modern Roman 9" w:hAnsi="Latin Modern Roman 9"/>
                 <w:lang w:val="de-CH"/>
               </w:rPr>
-              <w:t>Funktiona</w:t>
-            </w:r>
-            <w:r>
-              <w:rPr>
-                <w:rFonts w:ascii="Latin Modern Roman 9" w:hAnsi="Latin Modern Roman 9"/>
-                <w:lang w:val="de-CH"/>
-              </w:rPr>
-              <w:t>l</w:t>
+              <w:t>Funktional</w:t>
             </w:r>
           </w:p>
         </w:tc>
@@ -1501,30 +1816,7 @@
                 <w:rFonts w:ascii="Latin Modern Roman 9" w:hAnsi="Latin Modern Roman 9"/>
                 <w:lang w:val="de-CH"/>
               </w:rPr>
-              <w:t xml:space="preserve">Von der Datenbank aus kommt man </w:t>
-            </w:r>
-            <w:proofErr w:type="gramStart"/>
-            <w:r>
-              <w:rPr>
-                <w:rFonts w:ascii="Latin Modern Roman 9" w:hAnsi="Latin Modern Roman 9"/>
-                <w:lang w:val="de-CH"/>
-              </w:rPr>
-              <w:t xml:space="preserve">mit den </w:t>
-            </w:r>
-            <w:r>
-              <w:rPr>
-                <w:rFonts w:ascii="Latin Modern Roman 9" w:hAnsi="Latin Modern Roman 9"/>
-                <w:lang w:val="de-CH"/>
-              </w:rPr>
-              <w:t>Link</w:t>
-            </w:r>
-            <w:proofErr w:type="gramEnd"/>
-            <w:r>
-              <w:rPr>
-                <w:rFonts w:ascii="Latin Modern Roman 9" w:hAnsi="Latin Modern Roman 9"/>
-                <w:lang w:val="de-CH"/>
-              </w:rPr>
-              <w:t xml:space="preserve"> auf eine Webseite.</w:t>
+              <w:t>Man kann etwas in der Datenbank verändern</w:t>
             </w:r>
           </w:p>
         </w:tc>
@@ -1563,7 +1855,6 @@
                 <w:lang w:val="de-CH"/>
               </w:rPr>
             </w:pPr>
-            <w:proofErr w:type="gramStart"/>
             <w:r>
               <w:rPr>
                 <w:rFonts w:ascii="Latin Modern Roman 9" w:hAnsi="Latin Modern Roman 9"/>
@@ -1571,7 +1862,6 @@
               </w:rPr>
               <w:t>Muss</w:t>
             </w:r>
-            <w:proofErr w:type="gramEnd"/>
           </w:p>
         </w:tc>
         <w:tc>
@@ -1611,30 +1901,7 @@
                 <w:rFonts w:ascii="Latin Modern Roman 9" w:hAnsi="Latin Modern Roman 9"/>
                 <w:lang w:val="de-CH"/>
               </w:rPr>
-              <w:t>Man kann nac</w:t>
-            </w:r>
-            <w:r>
-              <w:rPr>
-                <w:rFonts w:ascii="Latin Modern Roman 9" w:hAnsi="Latin Modern Roman 9"/>
-                <w:lang w:val="de-CH"/>
-              </w:rPr>
-              <w:t xml:space="preserve">h Webseiten </w:t>
-            </w:r>
-            <w:proofErr w:type="gramStart"/>
-            <w:r>
-              <w:rPr>
-                <w:rFonts w:ascii="Latin Modern Roman 9" w:hAnsi="Latin Modern Roman 9"/>
-                <w:lang w:val="de-CH"/>
-              </w:rPr>
-              <w:t>such</w:t>
-            </w:r>
-            <w:proofErr w:type="gramEnd"/>
-            <w:r>
-              <w:rPr>
-                <w:rFonts w:ascii="Latin Modern Roman 9" w:hAnsi="Latin Modern Roman 9"/>
-                <w:lang w:val="de-CH"/>
-              </w:rPr>
-              <w:t xml:space="preserve"> die auf der Datenbank abgespeichert sind.</w:t>
+              <w:t>Man kann etwas in der Datenbank suchen/filtern</w:t>
             </w:r>
           </w:p>
         </w:tc>
@@ -1673,7 +1940,6 @@
                 <w:lang w:val="de-CH"/>
               </w:rPr>
             </w:pPr>
-            <w:proofErr w:type="gramStart"/>
             <w:r>
               <w:rPr>
                 <w:rFonts w:ascii="Latin Modern Roman 9" w:hAnsi="Latin Modern Roman 9"/>
@@ -1681,7 +1947,6 @@
               </w:rPr>
               <w:t>Muss</w:t>
             </w:r>
-            <w:proofErr w:type="gramEnd"/>
           </w:p>
         </w:tc>
         <w:tc>
@@ -1716,31 +1981,13 @@
                 <w:lang w:val="de-CH"/>
               </w:rPr>
             </w:pPr>
-            <w:proofErr w:type="gramStart"/>
-            <w:r>
-              <w:rPr>
-                <w:rFonts w:ascii="Latin Modern Roman 9" w:hAnsi="Latin Modern Roman 9"/>
-                <w:lang w:val="de-CH"/>
-              </w:rPr>
-              <w:t>In Modules</w:t>
-            </w:r>
-            <w:proofErr w:type="gramEnd"/>
-            <w:r>
-              <w:rPr>
-                <w:rFonts w:ascii="Latin Modern Roman 9" w:hAnsi="Latin Modern Roman 9"/>
-                <w:lang w:val="de-CH"/>
-              </w:rPr>
-              <w:t xml:space="preserve"> aufgeteilt </w:t>
-            </w:r>
-            <w:proofErr w:type="spellStart"/>
-            <w:r>
-              <w:rPr>
-                <w:rFonts w:ascii="Latin Modern Roman 9" w:hAnsi="Latin Modern Roman 9"/>
-                <w:lang w:val="de-CH"/>
-              </w:rPr>
-              <w:t>Javascript</w:t>
-            </w:r>
-            <w:proofErr w:type="spellEnd"/>
+            <w:r>
+              <w:rPr>
+                <w:rFonts w:ascii="Latin Modern Roman 9" w:hAnsi="Latin Modern Roman 9"/>
+                <w:lang w:val="de-CH"/>
+              </w:rPr>
+              <w:t>In Modules aufgeteilt Javascript</w:t>
+            </w:r>
           </w:p>
         </w:tc>
       </w:tr>
@@ -1778,7 +2025,6 @@
                 <w:lang w:val="de-CH"/>
               </w:rPr>
             </w:pPr>
-            <w:proofErr w:type="gramStart"/>
             <w:r>
               <w:rPr>
                 <w:rFonts w:ascii="Latin Modern Roman 9" w:hAnsi="Latin Modern Roman 9"/>
@@ -1786,7 +2032,6 @@
               </w:rPr>
               <w:t>Muss</w:t>
             </w:r>
-            <w:proofErr w:type="gramEnd"/>
           </w:p>
         </w:tc>
         <w:tc>
@@ -1826,7 +2071,28 @@
                 <w:rFonts w:ascii="Latin Modern Roman 9" w:hAnsi="Latin Modern Roman 9"/>
                 <w:lang w:val="de-CH"/>
               </w:rPr>
-              <w:t>Das Programm wird mit Visual Studio code geschrieben und MongoDB als Datenbank</w:t>
+              <w:t xml:space="preserve">Das Programm wird mit Visual Studio </w:t>
+            </w:r>
+            <w:r>
+              <w:rPr>
+                <w:rFonts w:ascii="Latin Modern Roman 9" w:hAnsi="Latin Modern Roman 9"/>
+                <w:lang w:val="de-CH"/>
+              </w:rPr>
+              <w:t>C</w:t>
+            </w:r>
+            <w:r>
+              <w:rPr>
+                <w:rFonts w:ascii="Latin Modern Roman 9" w:hAnsi="Latin Modern Roman 9"/>
+                <w:lang w:val="de-CH"/>
+              </w:rPr>
+              <w:t>ode geschrieben und MongoDB als Datenbank</w:t>
+            </w:r>
+            <w:r>
+              <w:rPr>
+                <w:rFonts w:ascii="Latin Modern Roman 9" w:hAnsi="Latin Modern Roman 9"/>
+                <w:lang w:val="de-CH"/>
+              </w:rPr>
+              <w:t xml:space="preserve"> verwendet.</w:t>
             </w:r>
           </w:p>
         </w:tc>
@@ -1865,7 +2131,6 @@
                 <w:lang w:val="de-CH"/>
               </w:rPr>
             </w:pPr>
-            <w:proofErr w:type="gramStart"/>
             <w:r>
               <w:rPr>
                 <w:rFonts w:ascii="Latin Modern Roman 9" w:hAnsi="Latin Modern Roman 9"/>
@@ -1873,7 +2138,6 @@
               </w:rPr>
               <w:t>Muss</w:t>
             </w:r>
-            <w:proofErr w:type="gramEnd"/>
           </w:p>
         </w:tc>
         <w:tc>
@@ -1913,17 +2177,8 @@
                 <w:rFonts w:ascii="Latin Modern Roman 9" w:hAnsi="Latin Modern Roman 9"/>
                 <w:lang w:val="de-CH"/>
               </w:rPr>
-              <w:t xml:space="preserve">Code auf </w:t>
-            </w:r>
-            <w:proofErr w:type="spellStart"/>
-            <w:r>
-              <w:rPr>
-                <w:rFonts w:ascii="Latin Modern Roman 9" w:hAnsi="Latin Modern Roman 9"/>
-                <w:lang w:val="de-CH"/>
-              </w:rPr>
-              <w:t>Github</w:t>
-            </w:r>
-            <w:proofErr w:type="spellEnd"/>
+              <w:t>Code auf Github</w:t>
+            </w:r>
           </w:p>
         </w:tc>
       </w:tr>
@@ -1961,7 +2216,6 @@
                 <w:lang w:val="de-CH"/>
               </w:rPr>
             </w:pPr>
-            <w:proofErr w:type="gramStart"/>
             <w:r>
               <w:rPr>
                 <w:rFonts w:ascii="Latin Modern Roman 9" w:hAnsi="Latin Modern Roman 9"/>
@@ -1969,7 +2223,6 @@
               </w:rPr>
               <w:t>Muss</w:t>
             </w:r>
-            <w:proofErr w:type="gramEnd"/>
           </w:p>
         </w:tc>
         <w:tc>
@@ -2048,7 +2301,6 @@
                 <w:lang w:val="de-CH"/>
               </w:rPr>
             </w:pPr>
-            <w:proofErr w:type="gramStart"/>
             <w:r>
               <w:rPr>
                 <w:rFonts w:ascii="Latin Modern Roman 9" w:hAnsi="Latin Modern Roman 9"/>
@@ -2056,7 +2308,6 @@
               </w:rPr>
               <w:t>Kann</w:t>
             </w:r>
-            <w:proofErr w:type="gramEnd"/>
           </w:p>
         </w:tc>
         <w:tc>
@@ -2264,7 +2515,7 @@
                     <pic:cNvPicPr/>
                   </pic:nvPicPr>
                   <pic:blipFill>
-                    <a:blip r:embed="rId12"/>
+                    <a:blip r:embed="rId22"/>
                     <a:stretch>
                       <a:fillRect/>
                     </a:stretch>
@@ -2298,6 +2549,7 @@
           <w:noProof/>
           <w:lang w:val="de-CH"/>
         </w:rPr>
+        <w:lastRenderedPageBreak/>
         <w:drawing>
           <wp:inline distT="0" distB="0" distL="0" distR="0" wp14:anchorId="0D820707" wp14:editId="05064DBE">
             <wp:extent cx="5731510" cy="3728085"/>
@@ -2314,7 +2566,7 @@
                     <pic:cNvPicPr/>
                   </pic:nvPicPr>
                   <pic:blipFill>
-                    <a:blip r:embed="rId13"/>
+                    <a:blip r:embed="rId23"/>
                     <a:stretch>
                       <a:fillRect/>
                     </a:stretch>
@@ -2348,7 +2600,6 @@
           <w:noProof/>
           <w:lang w:val="de-CH"/>
         </w:rPr>
-        <w:lastRenderedPageBreak/>
         <w:drawing>
           <wp:inline distT="0" distB="0" distL="0" distR="0" wp14:anchorId="4CD9FB48" wp14:editId="171F4E9B">
             <wp:extent cx="5731510" cy="3740150"/>
@@ -2365,7 +2616,7 @@
                     <pic:cNvPicPr/>
                   </pic:nvPicPr>
                   <pic:blipFill>
-                    <a:blip r:embed="rId14"/>
+                    <a:blip r:embed="rId24"/>
                     <a:stretch>
                       <a:fillRect/>
                     </a:stretch>
@@ -2635,20 +2886,6 @@
               </w:rPr>
               <w:t>Datenbank ist Verbunden mit Programm</w:t>
             </w:r>
-            <w:r>
-              <w:rPr>
-                <w:rFonts w:ascii="Latin Modern Roman 9" w:hAnsi="Latin Modern Roman 9"/>
-                <w:lang w:val="de-CH"/>
-              </w:rPr>
-              <w:t xml:space="preserve"> und funktionierter Link auswä</w:t>
-            </w:r>
-            <w:r>
-              <w:rPr>
-                <w:rFonts w:ascii="Latin Modern Roman 9" w:hAnsi="Latin Modern Roman 9"/>
-                <w:lang w:val="de-CH"/>
-              </w:rPr>
-              <w:t>hlen</w:t>
-            </w:r>
           </w:p>
         </w:tc>
         <w:tc>
@@ -2662,7 +2899,6 @@
                 <w:lang w:val="de-CH"/>
               </w:rPr>
             </w:pPr>
-            <w:proofErr w:type="gramStart"/>
             <w:r>
               <w:rPr>
                 <w:rFonts w:ascii="Latin Modern Roman 9" w:hAnsi="Latin Modern Roman 9"/>
@@ -2682,15 +2918,14 @@
                 <w:rFonts w:ascii="Latin Modern Roman 9" w:hAnsi="Latin Modern Roman 9"/>
                 <w:lang w:val="de-CH"/>
               </w:rPr>
-              <w:t xml:space="preserve"> von</w:t>
-            </w:r>
-            <w:proofErr w:type="gramEnd"/>
-            <w:r>
-              <w:rPr>
-                <w:rFonts w:ascii="Latin Modern Roman 9" w:hAnsi="Latin Modern Roman 9"/>
-                <w:lang w:val="de-CH"/>
-              </w:rPr>
-              <w:t xml:space="preserve"> Webseite eingeben</w:t>
+              <w:t>v</w:t>
+            </w:r>
+            <w:r>
+              <w:rPr>
+                <w:rFonts w:ascii="Latin Modern Roman 9" w:hAnsi="Latin Modern Roman 9"/>
+                <w:lang w:val="de-CH"/>
+              </w:rPr>
+              <w:t>on Webseite eingeben</w:t>
             </w:r>
           </w:p>
         </w:tc>
@@ -2774,7 +3009,7 @@
                 <w:rFonts w:ascii="Latin Modern Roman 9" w:hAnsi="Latin Modern Roman 9"/>
                 <w:lang w:val="de-CH"/>
               </w:rPr>
-              <w:t xml:space="preserve"> und einem nicht funktioniert Link</w:t>
+              <w:t xml:space="preserve"> </w:t>
             </w:r>
           </w:p>
         </w:tc>
@@ -2789,35 +3024,12 @@
                 <w:lang w:val="de-CH"/>
               </w:rPr>
             </w:pPr>
-            <w:proofErr w:type="gramStart"/>
-            <w:r>
-              <w:rPr>
-                <w:rFonts w:ascii="Latin Modern Roman 9" w:hAnsi="Latin Modern Roman 9"/>
-                <w:lang w:val="de-CH"/>
-              </w:rPr>
-              <w:t>Link</w:t>
-            </w:r>
-            <w:r>
-              <w:rPr>
-                <w:rFonts w:ascii="Latin Modern Roman 9" w:hAnsi="Latin Modern Roman 9"/>
-                <w:lang w:val="de-CH"/>
-              </w:rPr>
-              <w:t xml:space="preserve"> </w:t>
-            </w:r>
-            <w:r>
-              <w:rPr>
-                <w:rFonts w:ascii="Latin Modern Roman 9" w:hAnsi="Latin Modern Roman 9"/>
-                <w:lang w:val="de-CH"/>
-              </w:rPr>
-              <w:t xml:space="preserve"> von</w:t>
-            </w:r>
-            <w:proofErr w:type="gramEnd"/>
-            <w:r>
-              <w:rPr>
-                <w:rFonts w:ascii="Latin Modern Roman 9" w:hAnsi="Latin Modern Roman 9"/>
-                <w:lang w:val="de-CH"/>
-              </w:rPr>
-              <w:t xml:space="preserve"> Webseite eingeben</w:t>
+            <w:r>
+              <w:rPr>
+                <w:rFonts w:ascii="Latin Modern Roman 9" w:hAnsi="Latin Modern Roman 9"/>
+                <w:lang w:val="de-CH"/>
+              </w:rPr>
+              <w:t>Link von Webseite eingeben</w:t>
             </w:r>
           </w:p>
         </w:tc>
@@ -2907,7 +3119,14 @@
                 <w:rFonts w:ascii="Latin Modern Roman 9" w:hAnsi="Latin Modern Roman 9"/>
                 <w:lang w:val="de-CH"/>
               </w:rPr>
-              <w:t>Link von Webseite eingeben</w:t>
+              <w:t xml:space="preserve">In Visual Studio Code einen Wert </w:t>
+            </w:r>
+            <w:r>
+              <w:rPr>
+                <w:rFonts w:ascii="Latin Modern Roman 9" w:hAnsi="Latin Modern Roman 9"/>
+                <w:lang w:val="de-CH"/>
+              </w:rPr>
+              <w:t>eingeben</w:t>
             </w:r>
           </w:p>
         </w:tc>
@@ -2927,7 +3146,14 @@
                 <w:rFonts w:ascii="Latin Modern Roman 9" w:hAnsi="Latin Modern Roman 9"/>
                 <w:lang w:val="de-CH"/>
               </w:rPr>
-              <w:t>Link wird in der Datenbank gespeichert</w:t>
+              <w:t>Datei wir</w:t>
+            </w:r>
+            <w:r>
+              <w:rPr>
+                <w:rFonts w:ascii="Latin Modern Roman 9" w:hAnsi="Latin Modern Roman 9"/>
+                <w:lang w:val="de-CH"/>
+              </w:rPr>
+              <w:t>d in der Datenbank gespeichert</w:t>
             </w:r>
           </w:p>
         </w:tc>
@@ -2990,22 +3216,14 @@
                 <w:rFonts w:ascii="Latin Modern Roman 9" w:hAnsi="Latin Modern Roman 9"/>
                 <w:lang w:val="de-CH"/>
               </w:rPr>
-              <w:t>Link von Webseite eingeben</w:t>
-            </w:r>
-          </w:p>
-          <w:p>
-            <w:pPr>
-              <w:rPr>
-                <w:rFonts w:ascii="Latin Modern Roman 9" w:hAnsi="Latin Modern Roman 9"/>
-                <w:lang w:val="de-CH"/>
-              </w:rPr>
-            </w:pPr>
-            <w:r>
-              <w:rPr>
-                <w:rFonts w:ascii="Latin Modern Roman 9" w:hAnsi="Latin Modern Roman 9"/>
-                <w:lang w:val="de-CH"/>
-              </w:rPr>
-              <w:t>Lösch Knopf drücken</w:t>
+              <w:t xml:space="preserve">In Visual Studio Code die ID </w:t>
+            </w:r>
+            <w:r>
+              <w:rPr>
+                <w:rFonts w:ascii="Latin Modern Roman 9" w:hAnsi="Latin Modern Roman 9"/>
+                <w:lang w:val="de-CH"/>
+              </w:rPr>
+              <w:t>eingeben</w:t>
             </w:r>
           </w:p>
         </w:tc>
@@ -3025,7 +3243,14 @@
                 <w:rFonts w:ascii="Latin Modern Roman 9" w:hAnsi="Latin Modern Roman 9"/>
                 <w:lang w:val="de-CH"/>
               </w:rPr>
-              <w:t>Link aus Datenbank gelöscht</w:t>
+              <w:t xml:space="preserve">Datei wird </w:t>
+            </w:r>
+            <w:r>
+              <w:rPr>
+                <w:rFonts w:ascii="Latin Modern Roman 9" w:hAnsi="Latin Modern Roman 9"/>
+                <w:lang w:val="de-CH"/>
+              </w:rPr>
+              <w:t>aus Datenbank gelöscht</w:t>
             </w:r>
           </w:p>
         </w:tc>
@@ -3048,7 +3273,14 @@
                 <w:rFonts w:ascii="Latin Modern Roman 9" w:hAnsi="Latin Modern Roman 9"/>
                 <w:lang w:val="de-CH"/>
               </w:rPr>
-              <w:t>4.1</w:t>
+              <w:t>4</w:t>
+            </w:r>
+            <w:r>
+              <w:rPr>
+                <w:rFonts w:ascii="Latin Modern Roman 9" w:hAnsi="Latin Modern Roman 9"/>
+                <w:lang w:val="de-CH"/>
+              </w:rPr>
+              <w:t>.1</w:t>
             </w:r>
           </w:p>
         </w:tc>
@@ -3070,13 +3302,6 @@
               </w:rPr>
               <w:t>Datenbank ist Verbunden mit Programm</w:t>
             </w:r>
-            <w:r>
-              <w:rPr>
-                <w:rFonts w:ascii="Latin Modern Roman 9" w:hAnsi="Latin Modern Roman 9"/>
-                <w:lang w:val="de-CH"/>
-              </w:rPr>
-              <w:t xml:space="preserve"> und links in der Datenbank</w:t>
-            </w:r>
           </w:p>
         </w:tc>
         <w:tc>
@@ -3095,22 +3320,7 @@
                 <w:rFonts w:ascii="Latin Modern Roman 9" w:hAnsi="Latin Modern Roman 9"/>
                 <w:lang w:val="de-CH"/>
               </w:rPr>
-              <w:t>Klickt auch gesuchtem Link</w:t>
-            </w:r>
-          </w:p>
-          <w:p>
-            <w:pPr>
-              <w:rPr>
-                <w:rFonts w:ascii="Latin Modern Roman 9" w:hAnsi="Latin Modern Roman 9"/>
-                <w:lang w:val="de-CH"/>
-              </w:rPr>
-            </w:pPr>
-            <w:r>
-              <w:rPr>
-                <w:rFonts w:ascii="Latin Modern Roman 9" w:hAnsi="Latin Modern Roman 9"/>
-                <w:lang w:val="de-CH"/>
-              </w:rPr>
-              <w:t>In der Datenbank</w:t>
+              <w:t>In Visual Studio Code die ID und einen anderen Wert eingeben</w:t>
             </w:r>
           </w:p>
         </w:tc>
@@ -3130,7 +3340,7 @@
                 <w:rFonts w:ascii="Latin Modern Roman 9" w:hAnsi="Latin Modern Roman 9"/>
                 <w:lang w:val="de-CH"/>
               </w:rPr>
-              <w:t>Kommt auf die Webseite</w:t>
+              <w:t>Datei wird in der Datenbank verändert</w:t>
             </w:r>
           </w:p>
         </w:tc>
@@ -3153,7 +3363,14 @@
                 <w:rFonts w:ascii="Latin Modern Roman 9" w:hAnsi="Latin Modern Roman 9"/>
                 <w:lang w:val="de-CH"/>
               </w:rPr>
-              <w:t>5.1</w:t>
+              <w:t>5</w:t>
+            </w:r>
+            <w:r>
+              <w:rPr>
+                <w:rFonts w:ascii="Latin Modern Roman 9" w:hAnsi="Latin Modern Roman 9"/>
+                <w:lang w:val="de-CH"/>
+              </w:rPr>
+              <w:t>.1</w:t>
             </w:r>
           </w:p>
         </w:tc>
@@ -3175,13 +3392,6 @@
               </w:rPr>
               <w:t>Datenbank ist Verbunden mit Programm</w:t>
             </w:r>
-            <w:r>
-              <w:rPr>
-                <w:rFonts w:ascii="Latin Modern Roman 9" w:hAnsi="Latin Modern Roman 9"/>
-                <w:lang w:val="de-CH"/>
-              </w:rPr>
-              <w:t xml:space="preserve"> und links in der Datenbank</w:t>
-            </w:r>
           </w:p>
         </w:tc>
         <w:tc>
@@ -3195,36 +3405,26 @@
                 <w:lang w:val="de-CH"/>
               </w:rPr>
             </w:pPr>
-            <w:proofErr w:type="gramStart"/>
-            <w:r>
-              <w:rPr>
-                <w:rFonts w:ascii="Latin Modern Roman 9" w:hAnsi="Latin Modern Roman 9"/>
-                <w:lang w:val="de-CH"/>
-              </w:rPr>
-              <w:t>Gebe</w:t>
-            </w:r>
-            <w:proofErr w:type="gramEnd"/>
-            <w:r>
-              <w:rPr>
-                <w:rFonts w:ascii="Latin Modern Roman 9" w:hAnsi="Latin Modern Roman 9"/>
-                <w:lang w:val="de-CH"/>
-              </w:rPr>
-              <w:t xml:space="preserve"> in der Suchleiste</w:t>
-            </w:r>
-          </w:p>
-          <w:p>
-            <w:pPr>
-              <w:rPr>
-                <w:rFonts w:ascii="Latin Modern Roman 9" w:hAnsi="Latin Modern Roman 9"/>
-                <w:lang w:val="de-CH"/>
-              </w:rPr>
-            </w:pPr>
-            <w:r>
-              <w:rPr>
-                <w:rFonts w:ascii="Latin Modern Roman 9" w:hAnsi="Latin Modern Roman 9"/>
-                <w:lang w:val="de-CH"/>
-              </w:rPr>
-              <w:t>Migros ein</w:t>
+            <w:r>
+              <w:rPr>
+                <w:rFonts w:ascii="Latin Modern Roman 9" w:hAnsi="Latin Modern Roman 9"/>
+                <w:lang w:val="de-CH"/>
+              </w:rPr>
+              <w:t xml:space="preserve">In Visual Studio Code </w:t>
+            </w:r>
+            <w:r>
+              <w:rPr>
+                <w:rFonts w:ascii="Latin Modern Roman 9" w:hAnsi="Latin Modern Roman 9"/>
+                <w:lang w:val="de-CH"/>
+              </w:rPr>
+              <w:t xml:space="preserve">ein Wert </w:t>
+            </w:r>
+            <w:r>
+              <w:rPr>
+                <w:rFonts w:ascii="Latin Modern Roman 9" w:hAnsi="Latin Modern Roman 9"/>
+                <w:lang w:val="de-CH"/>
+              </w:rPr>
+              <w:t>eingeben</w:t>
             </w:r>
           </w:p>
         </w:tc>
@@ -3244,7 +3444,14 @@
                 <w:rFonts w:ascii="Latin Modern Roman 9" w:hAnsi="Latin Modern Roman 9"/>
                 <w:lang w:val="de-CH"/>
               </w:rPr>
-              <w:t>Alle Links mit Migros in der Datenbank werden angezeigt</w:t>
+              <w:t xml:space="preserve">Datei wird in der Datenbank </w:t>
+            </w:r>
+            <w:r>
+              <w:rPr>
+                <w:rFonts w:ascii="Latin Modern Roman 9" w:hAnsi="Latin Modern Roman 9"/>
+                <w:lang w:val="de-CH"/>
+              </w:rPr>
+              <w:t>gesucht/gefiltert</w:t>
             </w:r>
           </w:p>
         </w:tc>
@@ -3482,7 +3689,28 @@
                 <w:rFonts w:ascii="Latin Modern Roman 9" w:hAnsi="Latin Modern Roman 9"/>
                 <w:lang w:val="de-CH"/>
               </w:rPr>
-              <w:t>22.02.2023</w:t>
+              <w:t>01</w:t>
+            </w:r>
+            <w:r>
+              <w:rPr>
+                <w:rFonts w:ascii="Latin Modern Roman 9" w:hAnsi="Latin Modern Roman 9"/>
+                <w:lang w:val="de-CH"/>
+              </w:rPr>
+              <w:t>.0</w:t>
+            </w:r>
+            <w:r>
+              <w:rPr>
+                <w:rFonts w:ascii="Latin Modern Roman 9" w:hAnsi="Latin Modern Roman 9"/>
+                <w:lang w:val="de-CH"/>
+              </w:rPr>
+              <w:t>3</w:t>
+            </w:r>
+            <w:r>
+              <w:rPr>
+                <w:rFonts w:ascii="Latin Modern Roman 9" w:hAnsi="Latin Modern Roman 9"/>
+                <w:lang w:val="de-CH"/>
+              </w:rPr>
+              <w:t>.2023</w:t>
             </w:r>
           </w:p>
         </w:tc>
@@ -3658,6 +3886,13 @@
               </w:rPr>
               <w:t>Dal Corso</w:t>
             </w:r>
+            <w:r>
+              <w:rPr>
+                <w:rFonts w:ascii="Latin Modern Roman 9" w:hAnsi="Latin Modern Roman 9"/>
+                <w:lang w:val="de-CH"/>
+              </w:rPr>
+              <w:t xml:space="preserve"> Hartmann</w:t>
+            </w:r>
           </w:p>
         </w:tc>
       </w:tr>
@@ -3985,14 +4220,7 @@
                 <w:rFonts w:ascii="Latin Modern Roman 9" w:hAnsi="Latin Modern Roman 9"/>
                 <w:lang w:val="de-CH"/>
               </w:rPr>
-              <w:t xml:space="preserve"> </w:t>
-            </w:r>
-            <w:r>
-              <w:rPr>
-                <w:rFonts w:ascii="Latin Modern Roman 9" w:hAnsi="Latin Modern Roman 9"/>
-                <w:lang w:val="de-CH"/>
-              </w:rPr>
-              <w:t>suchen</w:t>
+              <w:t xml:space="preserve"> suchen</w:t>
             </w:r>
           </w:p>
         </w:tc>
@@ -4224,6 +4452,111 @@
                 <w:lang w:val="de-CH"/>
               </w:rPr>
               <w:t>2x45min</w:t>
+            </w:r>
+          </w:p>
+        </w:tc>
+        <w:tc>
+          <w:tcPr>
+            <w:tcW w:w="2236" w:type="dxa"/>
+          </w:tcPr>
+          <w:p>
+            <w:pPr>
+              <w:jc w:val="center"/>
+              <w:rPr>
+                <w:rFonts w:ascii="Latin Modern Roman 9" w:hAnsi="Latin Modern Roman 9"/>
+                <w:lang w:val="de-CH"/>
+              </w:rPr>
+            </w:pPr>
+            <w:r>
+              <w:rPr>
+                <w:rFonts w:ascii="Latin Modern Roman 9" w:hAnsi="Latin Modern Roman 9"/>
+                <w:lang w:val="de-CH"/>
+              </w:rPr>
+              <w:t>Alle</w:t>
+            </w:r>
+          </w:p>
+        </w:tc>
+      </w:tr>
+      <w:tr>
+        <w:tc>
+          <w:tcPr>
+            <w:tcW w:w="1262" w:type="dxa"/>
+          </w:tcPr>
+          <w:p>
+            <w:pPr>
+              <w:jc w:val="center"/>
+              <w:rPr>
+                <w:rFonts w:ascii="Latin Modern Roman 9" w:hAnsi="Latin Modern Roman 9"/>
+                <w:lang w:val="de-CH"/>
+              </w:rPr>
+            </w:pPr>
+            <w:r>
+              <w:rPr>
+                <w:rFonts w:ascii="Latin Modern Roman 9" w:hAnsi="Latin Modern Roman 9"/>
+                <w:lang w:val="de-CH"/>
+              </w:rPr>
+              <w:t>8</w:t>
+            </w:r>
+          </w:p>
+        </w:tc>
+        <w:tc>
+          <w:tcPr>
+            <w:tcW w:w="1220" w:type="dxa"/>
+          </w:tcPr>
+          <w:p>
+            <w:pPr>
+              <w:rPr>
+                <w:rFonts w:ascii="Latin Modern Roman 9" w:hAnsi="Latin Modern Roman 9"/>
+                <w:lang w:val="de-CH"/>
+              </w:rPr>
+            </w:pPr>
+            <w:r>
+              <w:rPr>
+                <w:rFonts w:ascii="Latin Modern Roman 9" w:hAnsi="Latin Modern Roman 9"/>
+                <w:lang w:val="de-CH"/>
+              </w:rPr>
+              <w:t>01.03.2023</w:t>
+            </w:r>
+          </w:p>
+        </w:tc>
+        <w:tc>
+          <w:tcPr>
+            <w:tcW w:w="4581" w:type="dxa"/>
+          </w:tcPr>
+          <w:p>
+            <w:pPr>
+              <w:rPr>
+                <w:rFonts w:ascii="Latin Modern Roman 9" w:hAnsi="Latin Modern Roman 9"/>
+                <w:lang w:val="de-CH"/>
+              </w:rPr>
+            </w:pPr>
+            <w:r>
+              <w:rPr>
+                <w:rFonts w:ascii="Latin Modern Roman 9" w:hAnsi="Latin Modern Roman 9"/>
+                <w:lang w:val="de-CH"/>
+              </w:rPr>
+              <w:t>Zusammensetzung der Webseite (Datenbank mit Webseite)</w:t>
+            </w:r>
+          </w:p>
+        </w:tc>
+        <w:tc>
+          <w:tcPr>
+            <w:tcW w:w="1044" w:type="dxa"/>
+          </w:tcPr>
+          <w:p>
+            <w:pPr>
+              <w:jc w:val="center"/>
+              <w:rPr>
+                <w:rFonts w:ascii="Latin Modern Roman 9" w:hAnsi="Latin Modern Roman 9"/>
+                <w:lang w:val="de-CH"/>
+              </w:rPr>
+            </w:pPr>
+            <w:r>
+              <w:rPr>
+                <w:rFonts w:ascii="Latin Modern Roman 9" w:hAnsi="Latin Modern Roman 9"/>
+                <w:lang w:val="de-CH"/>
+              </w:rPr>
+              <w:t>1x45min</w:t>
             </w:r>
           </w:p>
         </w:tc>
@@ -4339,17 +4672,58 @@
           <w:rFonts w:ascii="Latin Modern Roman 9" w:hAnsi="Latin Modern Roman 9"/>
           <w:lang w:val="de-CH"/>
         </w:rPr>
-        <w:t xml:space="preserve">Visual Studio Code benutzen zu </w:t>
+        <w:t xml:space="preserve">Visual Studio Code benutzen </w:t>
       </w:r>
-      <w:proofErr w:type="spellStart"/>
       <w:r>
         <w:rPr>
           <w:rFonts w:ascii="Latin Modern Roman 9" w:hAnsi="Latin Modern Roman 9"/>
           <w:lang w:val="de-CH"/>
         </w:rPr>
-        <w:t>programmiren</w:t>
+        <w:t xml:space="preserve">um </w:t>
       </w:r>
-      <w:proofErr w:type="spellEnd"/>
+      <w:r>
+        <w:rPr>
+          <w:rFonts w:ascii="Latin Modern Roman 9" w:hAnsi="Latin Modern Roman 9"/>
+          <w:lang w:val="de-CH"/>
+        </w:rPr>
+        <w:t>zu programmi</w:t>
+      </w:r>
+      <w:r>
+        <w:rPr>
+          <w:rFonts w:ascii="Latin Modern Roman 9" w:hAnsi="Latin Modern Roman 9"/>
+          <w:lang w:val="de-CH"/>
+        </w:rPr>
+        <w:t>e</w:t>
+      </w:r>
+      <w:r>
+        <w:rPr>
+          <w:rFonts w:ascii="Latin Modern Roman 9" w:hAnsi="Latin Modern Roman 9"/>
+          <w:lang w:val="de-CH"/>
+        </w:rPr>
+        <w:t>ren</w:t>
+      </w:r>
+    </w:p>
+    <w:p>
+      <w:pPr>
+        <w:rPr>
+          <w:rFonts w:ascii="Latin Modern Roman 9" w:hAnsi="Latin Modern Roman 9"/>
+          <w:lang w:val="de-CH"/>
+        </w:rPr>
+      </w:pPr>
+      <w:r>
+        <w:rPr>
+          <w:rFonts w:ascii="Latin Modern Roman 9" w:hAnsi="Latin Modern Roman 9"/>
+          <w:lang w:val="de-CH"/>
+        </w:rPr>
+        <w:t>Improvement Concept, da wir kein Backend er</w:t>
+      </w:r>
+      <w:r>
+        <w:rPr>
+          <w:rFonts w:ascii="Latin Modern Roman 9" w:hAnsi="Latin Modern Roman 9"/>
+          <w:lang w:val="de-CH"/>
+        </w:rPr>
+        <w:t>stellen können</w:t>
+      </w:r>
     </w:p>
     <w:p>
       <w:pPr>
@@ -4619,6 +4993,13 @@
                 <w:lang w:val="de-CH"/>
               </w:rPr>
             </w:pPr>
+            <w:r>
+              <w:rPr>
+                <w:rFonts w:ascii="Latin Modern Roman 9" w:hAnsi="Latin Modern Roman 9"/>
+                <w:lang w:val="de-CH"/>
+              </w:rPr>
+              <w:t>3x45</w:t>
+            </w:r>
           </w:p>
         </w:tc>
       </w:tr>
@@ -4660,7 +5041,28 @@
                 <w:rFonts w:ascii="Latin Modern Roman 9" w:hAnsi="Latin Modern Roman 9"/>
                 <w:lang w:val="de-CH"/>
               </w:rPr>
-              <w:t>22.02.2023</w:t>
+              <w:t>01</w:t>
+            </w:r>
+            <w:r>
+              <w:rPr>
+                <w:rFonts w:ascii="Latin Modern Roman 9" w:hAnsi="Latin Modern Roman 9"/>
+                <w:lang w:val="de-CH"/>
+              </w:rPr>
+              <w:t>.0</w:t>
+            </w:r>
+            <w:r>
+              <w:rPr>
+                <w:rFonts w:ascii="Latin Modern Roman 9" w:hAnsi="Latin Modern Roman 9"/>
+                <w:lang w:val="de-CH"/>
+              </w:rPr>
+              <w:t>3</w:t>
+            </w:r>
+            <w:r>
+              <w:rPr>
+                <w:rFonts w:ascii="Latin Modern Roman 9" w:hAnsi="Latin Modern Roman 9"/>
+                <w:lang w:val="de-CH"/>
+              </w:rPr>
+              <w:t>.2023</w:t>
             </w:r>
           </w:p>
         </w:tc>
@@ -4717,6 +5119,13 @@
                 <w:lang w:val="de-CH"/>
               </w:rPr>
             </w:pPr>
+            <w:r>
+              <w:rPr>
+                <w:rFonts w:ascii="Latin Modern Roman 9" w:hAnsi="Latin Modern Roman 9"/>
+                <w:lang w:val="de-CH"/>
+              </w:rPr>
+              <w:t>7x45</w:t>
+            </w:r>
           </w:p>
         </w:tc>
       </w:tr>
@@ -4913,6 +5322,13 @@
                 <w:lang w:val="de-CH"/>
               </w:rPr>
             </w:pPr>
+            <w:r>
+              <w:rPr>
+                <w:rFonts w:ascii="Latin Modern Roman 9" w:hAnsi="Latin Modern Roman 9"/>
+                <w:lang w:val="de-CH"/>
+              </w:rPr>
+              <w:t>0.4x45</w:t>
+            </w:r>
           </w:p>
         </w:tc>
       </w:tr>
@@ -5207,6 +5623,13 @@
                 <w:lang w:val="de-CH"/>
               </w:rPr>
             </w:pPr>
+            <w:r>
+              <w:rPr>
+                <w:rFonts w:ascii="Latin Modern Roman 9" w:hAnsi="Latin Modern Roman 9"/>
+                <w:lang w:val="de-CH"/>
+              </w:rPr>
+              <w:t>4x45</w:t>
+            </w:r>
           </w:p>
         </w:tc>
       </w:tr>
@@ -5223,6 +5646,13 @@
                 <w:lang w:val="de-CH"/>
               </w:rPr>
             </w:pPr>
+            <w:r>
+              <w:rPr>
+                <w:rFonts w:ascii="Latin Modern Roman 9" w:hAnsi="Latin Modern Roman 9"/>
+                <w:lang w:val="de-CH"/>
+              </w:rPr>
+              <w:t>8</w:t>
+            </w:r>
           </w:p>
         </w:tc>
         <w:tc>
@@ -5236,6 +5666,13 @@
                 <w:lang w:val="de-CH"/>
               </w:rPr>
             </w:pPr>
+            <w:r>
+              <w:rPr>
+                <w:rFonts w:ascii="Latin Modern Roman 9" w:hAnsi="Latin Modern Roman 9"/>
+                <w:lang w:val="de-CH"/>
+              </w:rPr>
+              <w:t>01.03.2023</w:t>
+            </w:r>
           </w:p>
         </w:tc>
         <w:tc>
@@ -5249,6 +5686,13 @@
                 <w:lang w:val="de-CH"/>
               </w:rPr>
             </w:pPr>
+            <w:r>
+              <w:rPr>
+                <w:rFonts w:ascii="Latin Modern Roman 9" w:hAnsi="Latin Modern Roman 9"/>
+                <w:lang w:val="de-CH"/>
+              </w:rPr>
+              <w:t>Zusammensetzung der Webseite (Datenbank mit Webseite)</w:t>
+            </w:r>
           </w:p>
         </w:tc>
         <w:tc>
@@ -5263,6 +5707,13 @@
                 <w:lang w:val="de-CH"/>
               </w:rPr>
             </w:pPr>
+            <w:r>
+              <w:rPr>
+                <w:rFonts w:ascii="Latin Modern Roman 9" w:hAnsi="Latin Modern Roman 9"/>
+                <w:lang w:val="de-CH"/>
+              </w:rPr>
+              <w:t>1x45min</w:t>
+            </w:r>
           </w:p>
         </w:tc>
         <w:tc>
@@ -5288,6 +5739,21 @@
           <w:lang w:val="de-CH"/>
         </w:rPr>
       </w:pPr>
+    </w:p>
+    <w:p>
+      <w:pPr>
+        <w:rPr>
+          <w:rFonts w:ascii="Latin Modern Roman 9" w:hAnsi="Latin Modern Roman 9"/>
+          <w:lang w:val="de-CH"/>
+        </w:rPr>
+      </w:pPr>
+      <w:r>
+        <w:rPr>
+          <w:rFonts w:ascii="Latin Modern Roman 9" w:hAnsi="Latin Modern Roman 9"/>
+          <w:lang w:val="de-CH"/>
+        </w:rPr>
+        <w:t>4 alle Funktionen für Datenbank hinbekommen, 8.3.2023</w:t>
+      </w:r>
     </w:p>
     <w:p>
       <w:pPr>
@@ -5331,6 +5797,7 @@
         <w:rPr>
           <w:rFonts w:ascii="Latin Modern Roman 9" w:hAnsi="Latin Modern Roman 9"/>
         </w:rPr>
+        <w:lastRenderedPageBreak/>
         <w:t>Testprotokoll</w:t>
       </w:r>
     </w:p>
@@ -5564,7 +6031,6 @@
         <w:rPr>
           <w:rFonts w:ascii="Latin Modern Roman 9" w:hAnsi="Latin Modern Roman 9"/>
         </w:rPr>
-        <w:lastRenderedPageBreak/>
         <w:t>Auswerten</w:t>
       </w:r>
     </w:p>
@@ -6584,12 +7050,35 @@
     <w:name w:val="Hyperlink"/>
     <w:basedOn w:val="Absatz-Standardschriftart"/>
     <w:uiPriority w:val="99"/>
-    <w:semiHidden/>
     <w:unhideWhenUsed/>
     <w:rsid w:val="00A90FBF"/>
     <w:rPr>
       <w:color w:val="0000FF"/>
       <w:u w:val="single"/>
+    </w:rPr>
+  </w:style>
+  <w:style w:type="character" w:styleId="BesuchterLink">
+    <w:name w:val="FollowedHyperlink"/>
+    <w:basedOn w:val="Absatz-Standardschriftart"/>
+    <w:uiPriority w:val="99"/>
+    <w:semiHidden/>
+    <w:unhideWhenUsed/>
+    <w:rsid w:val="009845B5"/>
+    <w:rPr>
+      <w:color w:val="800080" w:themeColor="followedHyperlink"/>
+      <w:u w:val="single"/>
+    </w:rPr>
+  </w:style>
+  <w:style w:type="character" w:styleId="NichtaufgelsteErwhnung">
+    <w:name w:val="Unresolved Mention"/>
+    <w:basedOn w:val="Absatz-Standardschriftart"/>
+    <w:uiPriority w:val="99"/>
+    <w:semiHidden/>
+    <w:unhideWhenUsed/>
+    <w:rsid w:val="009845B5"/>
+    <w:rPr>
+      <w:color w:val="605E5C"/>
+      <w:shd w:val="clear" w:color="auto" w:fill="E1DFDD"/>
     </w:rPr>
   </w:style>
 </w:styles>

</xml_diff>